<commit_message>
More assignment word doc stuff
still need to do the last one after we ask why recursion sucks
</commit_message>
<xml_diff>
--- a/Assignment2_AdditionalStuff.docx
+++ b/Assignment2_AdditionalStuff.docx
@@ -2,6 +2,56 @@
 <file path=word/document.xml><?xml version="1.0" encoding="utf-8"?>
 <w:document xmlns:wpc="http://schemas.microsoft.com/office/word/2010/wordprocessingCanvas" xmlns:mc="http://schemas.openxmlformats.org/markup-compatibility/2006" xmlns:o="urn:schemas-microsoft-com:office:office" xmlns:r="http://schemas.openxmlformats.org/officeDocument/2006/relationships" xmlns:m="http://schemas.openxmlformats.org/officeDocument/2006/math" xmlns:v="urn:schemas-microsoft-com:vml" xmlns:wp14="http://schemas.microsoft.com/office/word/2010/wordprocessingDrawing" xmlns:wp="http://schemas.openxmlformats.org/drawingml/2006/wordprocessingDrawing" xmlns:w10="urn:schemas-microsoft-com:office:word" xmlns:w="http://schemas.openxmlformats.org/wordprocessingml/2006/main" xmlns:w14="http://schemas.microsoft.com/office/word/2010/wordml" xmlns:w15="http://schemas.microsoft.com/office/word/2012/wordml" xmlns:wpg="http://schemas.microsoft.com/office/word/2010/wordprocessingGroup" xmlns:wpi="http://schemas.microsoft.com/office/word/2010/wordprocessingInk" xmlns:wne="http://schemas.microsoft.com/office/word/2006/wordml" xmlns:wps="http://schemas.microsoft.com/office/word/2010/wordprocessingShape" mc:Ignorable="w14 w15 wp14">
   <w:body>
+    <w:p>
+      <w:r>
+        <w:t xml:space="preserve">1. Assuming array size is </w:t>
+      </w:r>
+      <w:r>
+        <w:t>200</w:t>
+      </w:r>
+      <w:r>
+        <w:t>, the sorting method that was fastest was SelectionSort (</w:t>
+      </w:r>
+      <w:r>
+        <w:t>0.155</w:t>
+      </w:r>
+      <w:r>
+        <w:t xml:space="preserve"> ms). MergeSort took </w:t>
+      </w:r>
+      <w:r>
+        <w:t>0.766</w:t>
+      </w:r>
+      <w:r>
+        <w:t xml:space="preserve"> ms and </w:t>
+      </w:r>
+      <w:r>
+        <w:t>BubbleSort took 0.381</w:t>
+      </w:r>
+      <w:r>
+        <w:t xml:space="preserve"> ms.</w:t>
+      </w:r>
+    </w:p>
+    <w:p>
+      <w:r>
+        <w:t xml:space="preserve">2. </w:t>
+      </w:r>
+      <w:r>
+        <w:t>Using the same array, isUnique2 was faster than isUnique1. isUnique2 took 0.003 ms and isUnique1 took 0.239 ms.</w:t>
+      </w:r>
+    </w:p>
+    <w:p>
+      <w:r>
+        <w:t>3.</w:t>
+      </w:r>
+      <w:r>
+        <w:t xml:space="preserve"> isUnique1 currently times out for arrays with size greater than 40 when it’s pre-sorted (and 300 when it’s not sorted). Using an array of size 30, isUnique2 is faster than isUnique1. isUnique2 took 0.005 ms while isUnique1 took 5019.14 ms.</w:t>
+      </w:r>
+    </w:p>
+    <w:p>
+      <w:r>
+        <w:t xml:space="preserve">4. </w:t>
+      </w:r>
+    </w:p>
     <w:tbl>
       <w:tblPr>
         <w:tblStyle w:val="TableGrid"/>
@@ -38,7 +88,6 @@
                 <w:szCs w:val="20"/>
               </w:rPr>
             </w:pPr>
-            <w:bookmarkStart w:id="0" w:name="_GoBack"/>
             <w:r>
               <w:rPr>
                 <w:rFonts w:ascii="Courier New" w:hAnsi="Courier New" w:cs="Courier New"/>
@@ -141,32 +190,34 @@
                 <w:sz w:val="20"/>
                 <w:szCs w:val="20"/>
               </w:rPr>
-              <w:t>(</w:t>
-            </w:r>
-            <w:proofErr w:type="spellStart"/>
-            <w:r>
+              <w:t>(BubbleSort)</w:t>
+            </w:r>
+          </w:p>
+        </w:tc>
+        <w:tc>
+          <w:tcPr>
+            <w:tcW w:w="0" w:type="auto"/>
+          </w:tcPr>
+          <w:p>
+            <w:pPr>
+              <w:pStyle w:val="ListParagraph"/>
+              <w:ind w:left="0"/>
+              <w:jc w:val="center"/>
               <w:rPr>
                 <w:rFonts w:ascii="Courier New" w:hAnsi="Courier New" w:cs="Courier New"/>
                 <w:sz w:val="20"/>
                 <w:szCs w:val="20"/>
               </w:rPr>
-              <w:t>BubbleSort</w:t>
-            </w:r>
-            <w:proofErr w:type="spellEnd"/>
+            </w:pPr>
             <w:r>
               <w:rPr>
                 <w:rFonts w:ascii="Courier New" w:hAnsi="Courier New" w:cs="Courier New"/>
                 <w:sz w:val="20"/>
                 <w:szCs w:val="20"/>
               </w:rPr>
-              <w:t>)</w:t>
-            </w:r>
-          </w:p>
-        </w:tc>
-        <w:tc>
-          <w:tcPr>
-            <w:tcW w:w="0" w:type="auto"/>
-          </w:tcPr>
+              <w:t>isUnique3</w:t>
+            </w:r>
+          </w:p>
           <w:p>
             <w:pPr>
               <w:pStyle w:val="ListParagraph"/>
@@ -184,6 +235,31 @@
                 <w:sz w:val="20"/>
                 <w:szCs w:val="20"/>
               </w:rPr>
+              <w:t>(MergeSort)</w:t>
+            </w:r>
+          </w:p>
+        </w:tc>
+        <w:tc>
+          <w:tcPr>
+            <w:tcW w:w="0" w:type="auto"/>
+          </w:tcPr>
+          <w:p>
+            <w:pPr>
+              <w:pStyle w:val="ListParagraph"/>
+              <w:ind w:left="0"/>
+              <w:jc w:val="center"/>
+              <w:rPr>
+                <w:rFonts w:ascii="Courier New" w:hAnsi="Courier New" w:cs="Courier New"/>
+                <w:sz w:val="20"/>
+                <w:szCs w:val="20"/>
+              </w:rPr>
+            </w:pPr>
+            <w:r>
+              <w:rPr>
+                <w:rFonts w:ascii="Courier New" w:hAnsi="Courier New" w:cs="Courier New"/>
+                <w:sz w:val="20"/>
+                <w:szCs w:val="20"/>
+              </w:rPr>
               <w:t>isUnique3</w:t>
             </w:r>
           </w:p>
@@ -204,88 +280,7 @@
                 <w:sz w:val="20"/>
                 <w:szCs w:val="20"/>
               </w:rPr>
-              <w:t>(</w:t>
-            </w:r>
-            <w:proofErr w:type="spellStart"/>
-            <w:r>
-              <w:rPr>
-                <w:rFonts w:ascii="Courier New" w:hAnsi="Courier New" w:cs="Courier New"/>
-                <w:sz w:val="20"/>
-                <w:szCs w:val="20"/>
-              </w:rPr>
-              <w:t>MergeSort</w:t>
-            </w:r>
-            <w:proofErr w:type="spellEnd"/>
-            <w:r>
-              <w:rPr>
-                <w:rFonts w:ascii="Courier New" w:hAnsi="Courier New" w:cs="Courier New"/>
-                <w:sz w:val="20"/>
-                <w:szCs w:val="20"/>
-              </w:rPr>
-              <w:t>)</w:t>
-            </w:r>
-          </w:p>
-        </w:tc>
-        <w:tc>
-          <w:tcPr>
-            <w:tcW w:w="0" w:type="auto"/>
-          </w:tcPr>
-          <w:p>
-            <w:pPr>
-              <w:pStyle w:val="ListParagraph"/>
-              <w:ind w:left="0"/>
-              <w:jc w:val="center"/>
-              <w:rPr>
-                <w:rFonts w:ascii="Courier New" w:hAnsi="Courier New" w:cs="Courier New"/>
-                <w:sz w:val="20"/>
-                <w:szCs w:val="20"/>
-              </w:rPr>
-            </w:pPr>
-            <w:r>
-              <w:rPr>
-                <w:rFonts w:ascii="Courier New" w:hAnsi="Courier New" w:cs="Courier New"/>
-                <w:sz w:val="20"/>
-                <w:szCs w:val="20"/>
-              </w:rPr>
-              <w:t>isUnique3</w:t>
-            </w:r>
-          </w:p>
-          <w:p>
-            <w:pPr>
-              <w:pStyle w:val="ListParagraph"/>
-              <w:ind w:left="0"/>
-              <w:jc w:val="center"/>
-              <w:rPr>
-                <w:rFonts w:ascii="Courier New" w:hAnsi="Courier New" w:cs="Courier New"/>
-                <w:sz w:val="20"/>
-                <w:szCs w:val="20"/>
-              </w:rPr>
-            </w:pPr>
-            <w:r>
-              <w:rPr>
-                <w:rFonts w:ascii="Courier New" w:hAnsi="Courier New" w:cs="Courier New"/>
-                <w:sz w:val="20"/>
-                <w:szCs w:val="20"/>
-              </w:rPr>
-              <w:t>(</w:t>
-            </w:r>
-            <w:proofErr w:type="spellStart"/>
-            <w:r>
-              <w:rPr>
-                <w:rFonts w:ascii="Courier New" w:hAnsi="Courier New" w:cs="Courier New"/>
-                <w:sz w:val="20"/>
-                <w:szCs w:val="20"/>
-              </w:rPr>
-              <w:t>SelectionSort</w:t>
-            </w:r>
-            <w:proofErr w:type="spellEnd"/>
-            <w:r>
-              <w:rPr>
-                <w:rFonts w:ascii="Courier New" w:hAnsi="Courier New" w:cs="Courier New"/>
-                <w:sz w:val="20"/>
-                <w:szCs w:val="20"/>
-              </w:rPr>
-              <w:t>)</w:t>
+              <w:t>(SelectionSort)</w:t>
             </w:r>
           </w:p>
         </w:tc>
@@ -1406,9 +1401,18 @@
           </w:p>
         </w:tc>
       </w:tr>
-      <w:bookmarkEnd w:id="0"/>
     </w:tbl>
     <w:p/>
+    <w:p>
+      <w:r>
+        <w:t>5.</w:t>
+      </w:r>
+      <w:r>
+        <w:t xml:space="preserve"> </w:t>
+      </w:r>
+      <w:bookmarkStart w:id="0" w:name="_GoBack"/>
+      <w:bookmarkEnd w:id="0"/>
+    </w:p>
     <w:sectPr>
       <w:pgSz w:w="12240" w:h="15840"/>
       <w:pgMar w:top="1440" w:right="1440" w:bottom="1440" w:left="1440" w:header="720" w:footer="720" w:gutter="0"/>

</xml_diff>